<commit_message>
My commit on figures, equations and tables
</commit_message>
<xml_diff>
--- a/module2_rmd.docx
+++ b/module2_rmd.docx
@@ -56,7 +56,7 @@
         <w:t xml:space="preserve">5/7/2021</w:t>
       </w:r>
     </w:p>
-    <w:bookmarkStart w:id="22" w:name="this-is-a-level-1-header"/>
+    <w:bookmarkStart w:id="26" w:name="this-is-a-level-1-header"/>
     <w:p>
       <w:pPr>
         <w:pStyle w:val="Heading1"/>
@@ -551,7 +551,7 @@
         <w:pStyle w:val="FirstParagraph"/>
       </w:pPr>
       <w:r>
-        <w:t xml:space="preserve">Here is an example of a blockquote:</w:t>
+        <w:t xml:space="preserve">Here is an example of a block quote:</w:t>
       </w:r>
     </w:p>
     <w:p>
@@ -627,7 +627,7 @@
         <w:pStyle w:val="FirstParagraph"/>
       </w:pPr>
       <w:r>
-        <w:t xml:space="preserve">Here is an example of code in a block quote:</w:t>
+        <w:t xml:space="preserve">Here is an example of code in a block quote (five spaces):</w:t>
       </w:r>
     </w:p>
     <w:p>
@@ -651,7 +651,421 @@
       </w:r>
     </w:p>
     <w:bookmarkEnd w:id="21"/>
-    <w:bookmarkEnd w:id="22"/>
+    <w:bookmarkStart w:id="23" w:name="figures-tables-and-equations"/>
+    <w:p>
+      <w:pPr>
+        <w:pStyle w:val="Heading2"/>
+      </w:pPr>
+      <w:r>
+        <w:t xml:space="preserve">Figures Tables and Equations</w:t>
+      </w:r>
+    </w:p>
+    <w:p>
+      <w:pPr>
+        <w:pStyle w:val="SourceCode"/>
+      </w:pPr>
+      <w:r>
+        <w:rPr>
+          <w:rStyle w:val="NormalTok"/>
+        </w:rPr>
+        <w:t xml:space="preserve">data1 </w:t>
+      </w:r>
+      <w:r>
+        <w:rPr>
+          <w:rStyle w:val="OtherTok"/>
+        </w:rPr>
+        <w:t xml:space="preserve">&lt;-</w:t>
+      </w:r>
+      <w:r>
+        <w:rPr>
+          <w:rStyle w:val="NormalTok"/>
+        </w:rPr>
+        <w:t xml:space="preserve"> pressure</w:t>
+      </w:r>
+      <w:r>
+        <w:br/>
+      </w:r>
+      <w:r>
+        <w:rPr>
+          <w:rStyle w:val="FunctionTok"/>
+        </w:rPr>
+        <w:t xml:space="preserve">plot</w:t>
+      </w:r>
+      <w:r>
+        <w:rPr>
+          <w:rStyle w:val="NormalTok"/>
+        </w:rPr>
+        <w:t xml:space="preserve">(data1)</w:t>
+      </w:r>
+    </w:p>
+    <w:p>
+      <w:pPr>
+        <w:pStyle w:val="FirstParagraph"/>
+      </w:pPr>
+      <w:r>
+        <w:drawing>
+          <wp:inline>
+            <wp:extent cx="4620126" cy="3696101"/>
+            <wp:effectExtent b="0" l="0" r="0" t="0"/>
+            <wp:docPr descr="" title="" id="1" name="Picture"/>
+            <a:graphic>
+              <a:graphicData uri="http://schemas.openxmlformats.org/drawingml/2006/picture">
+                <pic:pic>
+                  <pic:nvPicPr>
+                    <pic:cNvPr descr="module2_rmd_files/figure-docx/unnamed-chunk-1-1.png" id="0" name="Picture"/>
+                    <pic:cNvPicPr>
+                      <a:picLocks noChangeArrowheads="1" noChangeAspect="1"/>
+                    </pic:cNvPicPr>
+                  </pic:nvPicPr>
+                  <pic:blipFill>
+                    <a:blip r:embed="rId22"/>
+                    <a:stretch>
+                      <a:fillRect/>
+                    </a:stretch>
+                  </pic:blipFill>
+                  <pic:spPr bwMode="auto">
+                    <a:xfrm>
+                      <a:off x="0" y="0"/>
+                      <a:ext cx="4620126" cy="3696101"/>
+                    </a:xfrm>
+                    <a:prstGeom prst="rect">
+                      <a:avLst/>
+                    </a:prstGeom>
+                    <a:noFill/>
+                    <a:ln w="9525">
+                      <a:noFill/>
+                      <a:headEnd/>
+                      <a:tailEnd/>
+                    </a:ln>
+                  </pic:spPr>
+                </pic:pic>
+              </a:graphicData>
+            </a:graphic>
+          </wp:inline>
+        </w:drawing>
+      </w:r>
+    </w:p>
+    <w:bookmarkEnd w:id="23"/>
+    <w:bookmarkStart w:id="24" w:name="tables"/>
+    <w:p>
+      <w:pPr>
+        <w:pStyle w:val="Heading2"/>
+      </w:pPr>
+      <w:r>
+        <w:t xml:space="preserve">Tables</w:t>
+      </w:r>
+    </w:p>
+    <w:p>
+      <w:pPr>
+        <w:pStyle w:val="SourceCode"/>
+      </w:pPr>
+      <w:r>
+        <w:rPr>
+          <w:rStyle w:val="NormalTok"/>
+        </w:rPr>
+        <w:t xml:space="preserve">knitr</w:t>
+      </w:r>
+      <w:r>
+        <w:rPr>
+          <w:rStyle w:val="SpecialCharTok"/>
+        </w:rPr>
+        <w:t xml:space="preserve">::</w:t>
+      </w:r>
+      <w:r>
+        <w:rPr>
+          <w:rStyle w:val="FunctionTok"/>
+        </w:rPr>
+        <w:t xml:space="preserve">kable</w:t>
+      </w:r>
+      <w:r>
+        <w:rPr>
+          <w:rStyle w:val="NormalTok"/>
+        </w:rPr>
+        <w:t xml:space="preserve">(</w:t>
+      </w:r>
+      <w:r>
+        <w:rPr>
+          <w:rStyle w:val="FunctionTok"/>
+        </w:rPr>
+        <w:t xml:space="preserve">head</w:t>
+      </w:r>
+      <w:r>
+        <w:rPr>
+          <w:rStyle w:val="NormalTok"/>
+        </w:rPr>
+        <w:t xml:space="preserve">(cars), </w:t>
+      </w:r>
+      <w:r>
+        <w:rPr>
+          <w:rStyle w:val="AttributeTok"/>
+        </w:rPr>
+        <w:t xml:space="preserve">caption =</w:t>
+      </w:r>
+      <w:r>
+        <w:rPr>
+          <w:rStyle w:val="NormalTok"/>
+        </w:rPr>
+        <w:t xml:space="preserve"> </w:t>
+      </w:r>
+      <w:r>
+        <w:rPr>
+          <w:rStyle w:val="StringTok"/>
+        </w:rPr>
+        <w:t xml:space="preserve">"Top six rows of Cars dataset"</w:t>
+      </w:r>
+      <w:r>
+        <w:rPr>
+          <w:rStyle w:val="NormalTok"/>
+        </w:rPr>
+        <w:t xml:space="preserve">)</w:t>
+      </w:r>
+    </w:p>
+    <w:p>
+      <w:pPr>
+        <w:pStyle w:val="TableCaption"/>
+      </w:pPr>
+      <w:r>
+        <w:t xml:space="preserve">Top six rows of Cars dataset</w:t>
+      </w:r>
+    </w:p>
+    <w:tbl>
+      <w:tblPr>
+        <w:tblStyle w:val="Table"/>
+        <w:tblW w:type="pct" w:w="0.0"/>
+        <w:tblLook w:firstRow="1" w:lastRow="0" w:firstColumn="0" w:lastColumn="0" w:noHBand="0" w:noVBand="0" w:val="0020"/>
+        <w:tblCaption w:val="Top six rows of Cars dataset"/>
+      </w:tblPr>
+      <w:tblGrid/>
+      <w:tr>
+        <w:tc>
+          <w:p>
+            <w:pPr>
+              <w:pStyle w:val="Compact"/>
+              <w:jc w:val="right"/>
+            </w:pPr>
+            <w:r>
+              <w:t xml:space="preserve">speed</w:t>
+            </w:r>
+          </w:p>
+        </w:tc>
+        <w:tc>
+          <w:p>
+            <w:pPr>
+              <w:pStyle w:val="Compact"/>
+              <w:jc w:val="right"/>
+            </w:pPr>
+            <w:r>
+              <w:t xml:space="preserve">dist</w:t>
+            </w:r>
+          </w:p>
+        </w:tc>
+      </w:tr>
+      <w:tr>
+        <w:tc>
+          <w:p>
+            <w:pPr>
+              <w:pStyle w:val="Compact"/>
+              <w:jc w:val="right"/>
+            </w:pPr>
+            <w:r>
+              <w:t xml:space="preserve">4</w:t>
+            </w:r>
+          </w:p>
+        </w:tc>
+        <w:tc>
+          <w:p>
+            <w:pPr>
+              <w:pStyle w:val="Compact"/>
+              <w:jc w:val="right"/>
+            </w:pPr>
+            <w:r>
+              <w:t xml:space="preserve">2</w:t>
+            </w:r>
+          </w:p>
+        </w:tc>
+      </w:tr>
+      <w:tr>
+        <w:tc>
+          <w:p>
+            <w:pPr>
+              <w:pStyle w:val="Compact"/>
+              <w:jc w:val="right"/>
+            </w:pPr>
+            <w:r>
+              <w:t xml:space="preserve">4</w:t>
+            </w:r>
+          </w:p>
+        </w:tc>
+        <w:tc>
+          <w:p>
+            <w:pPr>
+              <w:pStyle w:val="Compact"/>
+              <w:jc w:val="right"/>
+            </w:pPr>
+            <w:r>
+              <w:t xml:space="preserve">10</w:t>
+            </w:r>
+          </w:p>
+        </w:tc>
+      </w:tr>
+      <w:tr>
+        <w:tc>
+          <w:p>
+            <w:pPr>
+              <w:pStyle w:val="Compact"/>
+              <w:jc w:val="right"/>
+            </w:pPr>
+            <w:r>
+              <w:t xml:space="preserve">7</w:t>
+            </w:r>
+          </w:p>
+        </w:tc>
+        <w:tc>
+          <w:p>
+            <w:pPr>
+              <w:pStyle w:val="Compact"/>
+              <w:jc w:val="right"/>
+            </w:pPr>
+            <w:r>
+              <w:t xml:space="preserve">4</w:t>
+            </w:r>
+          </w:p>
+        </w:tc>
+      </w:tr>
+      <w:tr>
+        <w:tc>
+          <w:p>
+            <w:pPr>
+              <w:pStyle w:val="Compact"/>
+              <w:jc w:val="right"/>
+            </w:pPr>
+            <w:r>
+              <w:t xml:space="preserve">7</w:t>
+            </w:r>
+          </w:p>
+        </w:tc>
+        <w:tc>
+          <w:p>
+            <w:pPr>
+              <w:pStyle w:val="Compact"/>
+              <w:jc w:val="right"/>
+            </w:pPr>
+            <w:r>
+              <w:t xml:space="preserve">22</w:t>
+            </w:r>
+          </w:p>
+        </w:tc>
+      </w:tr>
+      <w:tr>
+        <w:tc>
+          <w:p>
+            <w:pPr>
+              <w:pStyle w:val="Compact"/>
+              <w:jc w:val="right"/>
+            </w:pPr>
+            <w:r>
+              <w:t xml:space="preserve">8</w:t>
+            </w:r>
+          </w:p>
+        </w:tc>
+        <w:tc>
+          <w:p>
+            <w:pPr>
+              <w:pStyle w:val="Compact"/>
+              <w:jc w:val="right"/>
+            </w:pPr>
+            <w:r>
+              <w:t xml:space="preserve">16</w:t>
+            </w:r>
+          </w:p>
+        </w:tc>
+      </w:tr>
+      <w:tr>
+        <w:tc>
+          <w:p>
+            <w:pPr>
+              <w:pStyle w:val="Compact"/>
+              <w:jc w:val="right"/>
+            </w:pPr>
+            <w:r>
+              <w:t xml:space="preserve">9</w:t>
+            </w:r>
+          </w:p>
+        </w:tc>
+        <w:tc>
+          <w:p>
+            <w:pPr>
+              <w:pStyle w:val="Compact"/>
+              <w:jc w:val="right"/>
+            </w:pPr>
+            <w:r>
+              <w:t xml:space="preserve">10</w:t>
+            </w:r>
+          </w:p>
+        </w:tc>
+      </w:tr>
+    </w:tbl>
+    <w:bookmarkEnd w:id="24"/>
+    <w:bookmarkStart w:id="25" w:name="equations"/>
+    <w:p>
+      <w:pPr>
+        <w:pStyle w:val="Heading2"/>
+      </w:pPr>
+      <w:r>
+        <w:t xml:space="preserve">Equations</w:t>
+      </w:r>
+    </w:p>
+    <w:p>
+      <w:pPr>
+        <w:pStyle w:val="FirstParagraph"/>
+      </w:pPr>
+      <m:oMath>
+        <m:r>
+          <m:t>y</m:t>
+        </m:r>
+        <m:r>
+          <m:rPr>
+            <m:sty m:val="p"/>
+          </m:rPr>
+          <m:t>=</m:t>
+        </m:r>
+        <m:sSub>
+          <m:e>
+            <m:r>
+              <m:t>β</m:t>
+            </m:r>
+          </m:e>
+          <m:sub>
+            <m:r>
+              <m:t>0</m:t>
+            </m:r>
+          </m:sub>
+        </m:sSub>
+        <m:r>
+          <m:rPr>
+            <m:sty m:val="p"/>
+          </m:rPr>
+          <m:t>+</m:t>
+        </m:r>
+        <m:sSub>
+          <m:e>
+            <m:r>
+              <m:t>β</m:t>
+            </m:r>
+          </m:e>
+          <m:sub>
+            <m:r>
+              <m:t>1</m:t>
+            </m:r>
+          </m:sub>
+        </m:sSub>
+        <m:r>
+          <m:t>X</m:t>
+        </m:r>
+      </m:oMath>
+    </w:p>
+    <w:bookmarkEnd w:id="25"/>
+    <w:bookmarkEnd w:id="26"/>
     <w:sectPr/>
   </w:body>
 </w:document>

</xml_diff>